<commit_message>
Updating paper and figs prior to submission to BP
</commit_message>
<xml_diff>
--- a/BP/BarrickDillon_CovLetter.docx
+++ b/BP/BarrickDillon_CovLetter.docx
@@ -19,7 +19,15 @@
           <w:sz w:val="22"/>
           <w:szCs w:val="22"/>
         </w:rPr>
-        <w:t>October 4</w:t>
+        <w:t xml:space="preserve">October </w:t>
+      </w:r>
+      <w:r>
+        <w:rPr>
+          <w:rFonts w:ascii="Times New Roman" w:hAnsi="Times New Roman"/>
+          <w:sz w:val="22"/>
+          <w:szCs w:val="22"/>
+        </w:rPr>
+        <w:t>6</w:t>
       </w:r>
       <w:r>
         <w:rPr>
@@ -207,7 +215,23 @@
           <w:sz w:val="22"/>
           <w:szCs w:val="22"/>
         </w:rPr>
-        <w:t>which I am submitting</w:t>
+        <w:t xml:space="preserve">which </w:t>
+      </w:r>
+      <w:r>
+        <w:rPr>
+          <w:rFonts w:ascii="Times New Roman" w:hAnsi="Times New Roman"/>
+          <w:sz w:val="22"/>
+          <w:szCs w:val="22"/>
+        </w:rPr>
+        <w:t>we are</w:t>
+      </w:r>
+      <w:r>
+        <w:rPr>
+          <w:rFonts w:ascii="Times New Roman" w:hAnsi="Times New Roman"/>
+          <w:sz w:val="22"/>
+          <w:szCs w:val="22"/>
+        </w:rPr>
+        <w:t xml:space="preserve"> submitting</w:t>
       </w:r>
       <w:r>
         <w:rPr>
@@ -276,31 +300,15 @@
           <w:sz w:val="22"/>
           <w:szCs w:val="22"/>
         </w:rPr>
-        <w:t xml:space="preserve">Our manuscript represents an </w:t>
-      </w:r>
-      <w:r>
-        <w:rPr>
-          <w:rFonts w:ascii="Times New Roman" w:hAnsi="Times New Roman"/>
-          <w:sz w:val="22"/>
-          <w:szCs w:val="22"/>
-        </w:rPr>
-        <w:t xml:space="preserve">initial </w:t>
-      </w:r>
-      <w:r>
-        <w:rPr>
-          <w:rFonts w:ascii="Times New Roman" w:hAnsi="Times New Roman"/>
-          <w:sz w:val="22"/>
-          <w:szCs w:val="22"/>
-        </w:rPr>
-        <w:t>effort</w:t>
-      </w:r>
-      <w:r>
-        <w:rPr>
-          <w:rFonts w:ascii="Times New Roman" w:hAnsi="Times New Roman"/>
-          <w:sz w:val="22"/>
-          <w:szCs w:val="22"/>
-        </w:rPr>
-        <w:t xml:space="preserve"> to fill an important </w:t>
+        <w:t xml:space="preserve">The goal of the present study was </w:t>
+      </w:r>
+      <w:r>
+        <w:rPr>
+          <w:rFonts w:ascii="Times New Roman" w:hAnsi="Times New Roman"/>
+          <w:sz w:val="22"/>
+          <w:szCs w:val="22"/>
+        </w:rPr>
+        <w:t xml:space="preserve">to fill an important </w:t>
       </w:r>
       <w:r>
         <w:rPr>
@@ -514,7 +522,7 @@
           <w:szCs w:val="22"/>
           <w:u w:val="single"/>
         </w:rPr>
-        <w:t xml:space="preserve">e found a significant (and visually obvious) reduction in this </w:t>
+        <w:t xml:space="preserve">e found a significant reduction in this </w:t>
       </w:r>
       <w:r>
         <w:rPr>
@@ -541,9 +549,8 @@
           <w:szCs w:val="22"/>
           <w:u w:val="single"/>
         </w:rPr>
-        <w:t xml:space="preserve">from 400-800 </w:t>
-      </w:r>
-      <w:proofErr w:type="spellStart"/>
+        <w:t xml:space="preserve">from 400-800 ms </w:t>
+      </w:r>
       <w:r>
         <w:rPr>
           <w:rFonts w:ascii="Times New Roman" w:hAnsi="Times New Roman"/>
@@ -551,9 +558,8 @@
           <w:szCs w:val="22"/>
           <w:u w:val="single"/>
         </w:rPr>
-        <w:t>ms</w:t>
-      </w:r>
-      <w:proofErr w:type="spellEnd"/>
+        <w:t>in our MDD group, highlighting a neural m</w:t>
+      </w:r>
       <w:r>
         <w:rPr>
           <w:rFonts w:ascii="Times New Roman" w:hAnsi="Times New Roman"/>
@@ -561,6 +567,192 @@
           <w:szCs w:val="22"/>
           <w:u w:val="single"/>
         </w:rPr>
+        <w:t xml:space="preserve">echanism that could underlie </w:t>
+      </w:r>
+      <w:r>
+        <w:rPr>
+          <w:rFonts w:ascii="Times New Roman" w:hAnsi="Times New Roman"/>
+          <w:sz w:val="22"/>
+          <w:szCs w:val="22"/>
+          <w:u w:val="single"/>
+        </w:rPr>
+        <w:t xml:space="preserve">the </w:t>
+      </w:r>
+      <w:r>
+        <w:rPr>
+          <w:rFonts w:ascii="Times New Roman" w:hAnsi="Times New Roman"/>
+          <w:sz w:val="22"/>
+          <w:szCs w:val="22"/>
+          <w:u w:val="single"/>
+        </w:rPr>
+        <w:t xml:space="preserve">episodic memory </w:t>
+      </w:r>
+      <w:r>
+        <w:rPr>
+          <w:rFonts w:ascii="Times New Roman" w:hAnsi="Times New Roman"/>
+          <w:sz w:val="22"/>
+          <w:szCs w:val="22"/>
+          <w:u w:val="single"/>
+        </w:rPr>
+        <w:t xml:space="preserve">deficit </w:t>
+      </w:r>
+      <w:r>
+        <w:rPr>
+          <w:rFonts w:ascii="Times New Roman" w:hAnsi="Times New Roman"/>
+          <w:sz w:val="22"/>
+          <w:szCs w:val="22"/>
+          <w:u w:val="single"/>
+        </w:rPr>
+        <w:t>in depression</w:t>
+      </w:r>
+      <w:r>
+        <w:rPr>
+          <w:rFonts w:ascii="Times New Roman" w:hAnsi="Times New Roman"/>
+          <w:sz w:val="22"/>
+          <w:szCs w:val="22"/>
+        </w:rPr>
+        <w:t xml:space="preserve">. Second, we found that depressed adults were exquisitely sensitive to the match between encoding task and retrieval cue. Specifically, although depressed adults were generally less accurate and less confident </w:t>
+      </w:r>
+      <w:r>
+        <w:rPr>
+          <w:rFonts w:ascii="Times New Roman" w:hAnsi="Times New Roman"/>
+          <w:sz w:val="22"/>
+          <w:szCs w:val="22"/>
+        </w:rPr>
+        <w:t xml:space="preserve">than </w:t>
+      </w:r>
+      <w:r>
+        <w:rPr>
+          <w:rFonts w:ascii="Times New Roman" w:hAnsi="Times New Roman"/>
+          <w:sz w:val="22"/>
+          <w:szCs w:val="22"/>
+        </w:rPr>
+        <w:t xml:space="preserve">controls, </w:t>
+      </w:r>
+      <w:r>
+        <w:rPr>
+          <w:rFonts w:ascii="Times New Roman" w:hAnsi="Times New Roman"/>
+          <w:sz w:val="22"/>
+          <w:szCs w:val="22"/>
+          <w:u w:val="single"/>
+        </w:rPr>
+        <w:t xml:space="preserve">they </w:t>
+      </w:r>
+      <w:r>
+        <w:rPr>
+          <w:rFonts w:ascii="Times New Roman" w:hAnsi="Times New Roman"/>
+          <w:sz w:val="22"/>
+          <w:szCs w:val="22"/>
+          <w:u w:val="single"/>
+        </w:rPr>
+        <w:t>were extremely</w:t>
+      </w:r>
+      <w:r>
+        <w:rPr>
+          <w:rFonts w:ascii="Times New Roman" w:hAnsi="Times New Roman"/>
+          <w:sz w:val="22"/>
+          <w:szCs w:val="22"/>
+          <w:u w:val="single"/>
+        </w:rPr>
+        <w:t xml:space="preserve"> accurate when </w:t>
+      </w:r>
+      <w:r>
+        <w:rPr>
+          <w:rFonts w:ascii="Times New Roman" w:hAnsi="Times New Roman"/>
+          <w:sz w:val="22"/>
+          <w:szCs w:val="22"/>
+          <w:u w:val="single"/>
+        </w:rPr>
+        <w:t xml:space="preserve">cued to retrieve words from a deep encoding condition, and this corresponded to sustained activation </w:t>
+      </w:r>
+      <w:r>
+        <w:rPr>
+          <w:rFonts w:ascii="Times New Roman" w:hAnsi="Times New Roman"/>
+          <w:sz w:val="22"/>
+          <w:szCs w:val="22"/>
+          <w:u w:val="single"/>
+        </w:rPr>
+        <w:t>of the</w:t>
+      </w:r>
+      <w:r>
+        <w:rPr>
+          <w:rFonts w:ascii="Times New Roman" w:hAnsi="Times New Roman"/>
+          <w:sz w:val="22"/>
+          <w:szCs w:val="22"/>
+          <w:u w:val="single"/>
+        </w:rPr>
+        <w:t xml:space="preserve"> same sector of left parietal cortex</w:t>
+      </w:r>
+      <w:r>
+        <w:rPr>
+          <w:rFonts w:ascii="Times New Roman" w:hAnsi="Times New Roman"/>
+          <w:sz w:val="22"/>
+          <w:szCs w:val="22"/>
+        </w:rPr>
+        <w:t>. In other words, depressed adults performed worse than controls except when engaged in conce</w:t>
+      </w:r>
+      <w:r>
+        <w:rPr>
+          <w:rFonts w:ascii="Times New Roman" w:hAnsi="Times New Roman"/>
+          <w:sz w:val="22"/>
+          <w:szCs w:val="22"/>
+        </w:rPr>
+        <w:t>ptual source retrieval, and the</w:t>
+      </w:r>
+      <w:r>
+        <w:rPr>
+          <w:rFonts w:ascii="Times New Roman" w:hAnsi="Times New Roman"/>
+          <w:sz w:val="22"/>
+          <w:szCs w:val="22"/>
+        </w:rPr>
+        <w:t xml:space="preserve"> variation in </w:t>
+      </w:r>
+      <w:r>
+        <w:rPr>
+          <w:rFonts w:ascii="Times New Roman" w:hAnsi="Times New Roman"/>
+          <w:sz w:val="22"/>
+          <w:szCs w:val="22"/>
+        </w:rPr>
+        <w:t xml:space="preserve">their </w:t>
+      </w:r>
+      <w:r>
+        <w:rPr>
+          <w:rFonts w:ascii="Times New Roman" w:hAnsi="Times New Roman"/>
+          <w:sz w:val="22"/>
+          <w:szCs w:val="22"/>
+        </w:rPr>
+        <w:t>memory accuracy</w:t>
+      </w:r>
+      <w:r>
+        <w:rPr>
+          <w:rFonts w:ascii="Times New Roman" w:hAnsi="Times New Roman"/>
+          <w:sz w:val="22"/>
+          <w:szCs w:val="22"/>
+        </w:rPr>
+        <w:t xml:space="preserve"> was linked to an ERP that </w:t>
+      </w:r>
+      <w:r>
+        <w:rPr>
+          <w:rFonts w:ascii="Times New Roman" w:hAnsi="Times New Roman"/>
+          <w:sz w:val="22"/>
+          <w:szCs w:val="22"/>
+        </w:rPr>
+        <w:t>is known to reflect</w:t>
+      </w:r>
+      <w:r>
+        <w:rPr>
+          <w:rFonts w:ascii="Times New Roman" w:hAnsi="Times New Roman"/>
+          <w:sz w:val="22"/>
+          <w:szCs w:val="22"/>
+        </w:rPr>
+        <w:t xml:space="preserve"> activity in</w:t>
+      </w:r>
+      <w:r>
+        <w:rPr>
+          <w:rFonts w:ascii="Times New Roman" w:hAnsi="Times New Roman"/>
+          <w:sz w:val="22"/>
+          <w:szCs w:val="22"/>
+        </w:rPr>
         <w:t xml:space="preserve"> </w:t>
       </w:r>
       <w:r>
@@ -568,18 +760,24 @@
           <w:rFonts w:ascii="Times New Roman" w:hAnsi="Times New Roman"/>
           <w:sz w:val="22"/>
           <w:szCs w:val="22"/>
-          <w:u w:val="single"/>
-        </w:rPr>
-        <w:t>in our MDD group, highlighting a neural m</w:t>
-      </w:r>
-      <w:r>
-        <w:rPr>
-          <w:rFonts w:ascii="Times New Roman" w:hAnsi="Times New Roman"/>
-          <w:sz w:val="22"/>
-          <w:szCs w:val="22"/>
-          <w:u w:val="single"/>
-        </w:rPr>
-        <w:t xml:space="preserve">echanism </w:t>
+        </w:rPr>
+        <w:t>parieto-hippocampal circuit</w:t>
+      </w:r>
+      <w:r>
+        <w:rPr>
+          <w:rFonts w:ascii="Times New Roman" w:hAnsi="Times New Roman"/>
+          <w:sz w:val="22"/>
+          <w:szCs w:val="22"/>
+        </w:rPr>
+        <w:t>s</w:t>
+      </w:r>
+      <w:r>
+        <w:rPr>
+          <w:rFonts w:ascii="Times New Roman" w:hAnsi="Times New Roman"/>
+          <w:sz w:val="22"/>
+          <w:szCs w:val="22"/>
+        </w:rPr>
+        <w:t xml:space="preserve"> that support</w:t>
       </w:r>
       <w:bookmarkStart w:id="0" w:name="_GoBack"/>
       <w:bookmarkEnd w:id="0"/>
@@ -588,229 +786,8 @@
           <w:rFonts w:ascii="Times New Roman" w:hAnsi="Times New Roman"/>
           <w:sz w:val="22"/>
           <w:szCs w:val="22"/>
-          <w:u w:val="single"/>
-        </w:rPr>
-        <w:t xml:space="preserve">that could underlie </w:t>
-      </w:r>
-      <w:r>
-        <w:rPr>
-          <w:rFonts w:ascii="Times New Roman" w:hAnsi="Times New Roman"/>
-          <w:sz w:val="22"/>
-          <w:szCs w:val="22"/>
-          <w:u w:val="single"/>
-        </w:rPr>
-        <w:t xml:space="preserve">the </w:t>
-      </w:r>
-      <w:r>
-        <w:rPr>
-          <w:rFonts w:ascii="Times New Roman" w:hAnsi="Times New Roman"/>
-          <w:sz w:val="22"/>
-          <w:szCs w:val="22"/>
-          <w:u w:val="single"/>
-        </w:rPr>
-        <w:t xml:space="preserve">episodic memory </w:t>
-      </w:r>
-      <w:r>
-        <w:rPr>
-          <w:rFonts w:ascii="Times New Roman" w:hAnsi="Times New Roman"/>
-          <w:sz w:val="22"/>
-          <w:szCs w:val="22"/>
-          <w:u w:val="single"/>
-        </w:rPr>
-        <w:t xml:space="preserve">deficit </w:t>
-      </w:r>
-      <w:r>
-        <w:rPr>
-          <w:rFonts w:ascii="Times New Roman" w:hAnsi="Times New Roman"/>
-          <w:sz w:val="22"/>
-          <w:szCs w:val="22"/>
-          <w:u w:val="single"/>
-        </w:rPr>
-        <w:t>in depression</w:t>
-      </w:r>
-      <w:r>
-        <w:rPr>
-          <w:rFonts w:ascii="Times New Roman" w:hAnsi="Times New Roman"/>
-          <w:sz w:val="22"/>
-          <w:szCs w:val="22"/>
-        </w:rPr>
-        <w:t xml:space="preserve">. Second, we found that depressed adults were exquisitely sensitive to the match between encoding task and retrieval cue. Specifically, although depressed adults were generally less accurate and less confident </w:t>
-      </w:r>
-      <w:r>
-        <w:rPr>
-          <w:rFonts w:ascii="Times New Roman" w:hAnsi="Times New Roman"/>
-          <w:sz w:val="22"/>
-          <w:szCs w:val="22"/>
-        </w:rPr>
-        <w:t xml:space="preserve">than </w:t>
-      </w:r>
-      <w:r>
-        <w:rPr>
-          <w:rFonts w:ascii="Times New Roman" w:hAnsi="Times New Roman"/>
-          <w:sz w:val="22"/>
-          <w:szCs w:val="22"/>
-        </w:rPr>
-        <w:t xml:space="preserve">controls, </w:t>
-      </w:r>
-      <w:r>
-        <w:rPr>
-          <w:rFonts w:ascii="Times New Roman" w:hAnsi="Times New Roman"/>
-          <w:sz w:val="22"/>
-          <w:szCs w:val="22"/>
-          <w:u w:val="single"/>
-        </w:rPr>
-        <w:t xml:space="preserve">they </w:t>
-      </w:r>
-      <w:r>
-        <w:rPr>
-          <w:rFonts w:ascii="Times New Roman" w:hAnsi="Times New Roman"/>
-          <w:sz w:val="22"/>
-          <w:szCs w:val="22"/>
-          <w:u w:val="single"/>
-        </w:rPr>
-        <w:t>were extremely</w:t>
-      </w:r>
-      <w:r>
-        <w:rPr>
-          <w:rFonts w:ascii="Times New Roman" w:hAnsi="Times New Roman"/>
-          <w:sz w:val="22"/>
-          <w:szCs w:val="22"/>
-          <w:u w:val="single"/>
-        </w:rPr>
-        <w:t xml:space="preserve"> accurate when </w:t>
-      </w:r>
-      <w:r>
-        <w:rPr>
-          <w:rFonts w:ascii="Times New Roman" w:hAnsi="Times New Roman"/>
-          <w:sz w:val="22"/>
-          <w:szCs w:val="22"/>
-          <w:u w:val="single"/>
-        </w:rPr>
-        <w:t xml:space="preserve">cued to retrieve words from a deep encoding condition, and this corresponded to sustained activation </w:t>
-      </w:r>
-      <w:r>
-        <w:rPr>
-          <w:rFonts w:ascii="Times New Roman" w:hAnsi="Times New Roman"/>
-          <w:sz w:val="22"/>
-          <w:szCs w:val="22"/>
-          <w:u w:val="single"/>
-        </w:rPr>
-        <w:t>of the</w:t>
-      </w:r>
-      <w:r>
-        <w:rPr>
-          <w:rFonts w:ascii="Times New Roman" w:hAnsi="Times New Roman"/>
-          <w:sz w:val="22"/>
-          <w:szCs w:val="22"/>
-          <w:u w:val="single"/>
-        </w:rPr>
-        <w:t xml:space="preserve"> same sector of left parietal cortex</w:t>
-      </w:r>
-      <w:r>
-        <w:rPr>
-          <w:rFonts w:ascii="Times New Roman" w:hAnsi="Times New Roman"/>
-          <w:sz w:val="22"/>
-          <w:szCs w:val="22"/>
-        </w:rPr>
-        <w:t>. In other words, depressed adults performed worse than controls except when engaged in conce</w:t>
-      </w:r>
-      <w:r>
-        <w:rPr>
-          <w:rFonts w:ascii="Times New Roman" w:hAnsi="Times New Roman"/>
-          <w:sz w:val="22"/>
-          <w:szCs w:val="22"/>
-        </w:rPr>
-        <w:t>ptual source retrieval, and the</w:t>
-      </w:r>
-      <w:r>
-        <w:rPr>
-          <w:rFonts w:ascii="Times New Roman" w:hAnsi="Times New Roman"/>
-          <w:sz w:val="22"/>
-          <w:szCs w:val="22"/>
-        </w:rPr>
-        <w:t xml:space="preserve"> variation in </w:t>
-      </w:r>
-      <w:r>
-        <w:rPr>
-          <w:rFonts w:ascii="Times New Roman" w:hAnsi="Times New Roman"/>
-          <w:sz w:val="22"/>
-          <w:szCs w:val="22"/>
-        </w:rPr>
-        <w:t xml:space="preserve">their </w:t>
-      </w:r>
-      <w:r>
-        <w:rPr>
-          <w:rFonts w:ascii="Times New Roman" w:hAnsi="Times New Roman"/>
-          <w:sz w:val="22"/>
-          <w:szCs w:val="22"/>
-        </w:rPr>
-        <w:t>memory accuracy</w:t>
-      </w:r>
-      <w:r>
-        <w:rPr>
-          <w:rFonts w:ascii="Times New Roman" w:hAnsi="Times New Roman"/>
-          <w:sz w:val="22"/>
-          <w:szCs w:val="22"/>
-        </w:rPr>
-        <w:t xml:space="preserve"> was linked to an ERP that </w:t>
-      </w:r>
-      <w:r>
-        <w:rPr>
-          <w:rFonts w:ascii="Times New Roman" w:hAnsi="Times New Roman"/>
-          <w:sz w:val="22"/>
-          <w:szCs w:val="22"/>
-        </w:rPr>
-        <w:t>is known to reflect</w:t>
-      </w:r>
-      <w:r>
-        <w:rPr>
-          <w:rFonts w:ascii="Times New Roman" w:hAnsi="Times New Roman"/>
-          <w:sz w:val="22"/>
-          <w:szCs w:val="22"/>
-        </w:rPr>
-        <w:t xml:space="preserve"> activity in</w:t>
-      </w:r>
-      <w:r>
-        <w:rPr>
-          <w:rFonts w:ascii="Times New Roman" w:hAnsi="Times New Roman"/>
-          <w:sz w:val="22"/>
-          <w:szCs w:val="22"/>
-        </w:rPr>
-        <w:t xml:space="preserve"> </w:t>
-      </w:r>
-      <w:proofErr w:type="spellStart"/>
-      <w:r>
-        <w:rPr>
-          <w:rFonts w:ascii="Times New Roman" w:hAnsi="Times New Roman"/>
-          <w:sz w:val="22"/>
-          <w:szCs w:val="22"/>
-        </w:rPr>
-        <w:t>parieto</w:t>
-      </w:r>
-      <w:proofErr w:type="spellEnd"/>
-      <w:r>
-        <w:rPr>
-          <w:rFonts w:ascii="Times New Roman" w:hAnsi="Times New Roman"/>
-          <w:sz w:val="22"/>
-          <w:szCs w:val="22"/>
-        </w:rPr>
-        <w:t>-hippocampal circuit</w:t>
-      </w:r>
-      <w:r>
-        <w:rPr>
-          <w:rFonts w:ascii="Times New Roman" w:hAnsi="Times New Roman"/>
-          <w:sz w:val="22"/>
-          <w:szCs w:val="22"/>
-        </w:rPr>
-        <w:t>s</w:t>
-      </w:r>
-      <w:r>
-        <w:rPr>
-          <w:rFonts w:ascii="Times New Roman" w:hAnsi="Times New Roman"/>
-          <w:sz w:val="22"/>
-          <w:szCs w:val="22"/>
-        </w:rPr>
-        <w:t xml:space="preserve"> that supports recollection</w:t>
+        </w:rPr>
+        <w:t xml:space="preserve"> recollection</w:t>
       </w:r>
       <w:r>
         <w:rPr>
@@ -854,7 +831,23 @@
           <w:sz w:val="22"/>
           <w:szCs w:val="22"/>
         </w:rPr>
-        <w:t xml:space="preserve">iven the clinical importance of memory deficits in depression and the dearth of neuroscientific studies on this topic, I think the manuscript would appeal to readers of </w:t>
+        <w:t xml:space="preserve">iven the clinical importance of memory deficits in depression and the dearth of neuroscientific studies on this topic, </w:t>
+      </w:r>
+      <w:r>
+        <w:rPr>
+          <w:rFonts w:ascii="Times New Roman" w:hAnsi="Times New Roman"/>
+          <w:sz w:val="22"/>
+          <w:szCs w:val="22"/>
+        </w:rPr>
+        <w:t xml:space="preserve">we believe </w:t>
+      </w:r>
+      <w:r>
+        <w:rPr>
+          <w:rFonts w:ascii="Times New Roman" w:hAnsi="Times New Roman"/>
+          <w:sz w:val="22"/>
+          <w:szCs w:val="22"/>
+        </w:rPr>
+        <w:t xml:space="preserve">the manuscript would appeal to readers of </w:t>
       </w:r>
       <w:r>
         <w:rPr>
@@ -871,15 +864,79 @@
           <w:sz w:val="22"/>
           <w:szCs w:val="22"/>
         </w:rPr>
-        <w:t xml:space="preserve">; I hope its publication in the journal would spur additional imaging, molecular, and translational research on this critical topic. </w:t>
-      </w:r>
-      <w:r>
-        <w:rPr>
-          <w:rFonts w:ascii="Times New Roman" w:hAnsi="Times New Roman"/>
-          <w:sz w:val="22"/>
-          <w:szCs w:val="22"/>
-        </w:rPr>
-        <w:t>On the next page I list six well-qualified reviewers. Thank you for your time, and I look forward to hearing from you.</w:t>
+        <w:t xml:space="preserve">; </w:t>
+      </w:r>
+      <w:r>
+        <w:rPr>
+          <w:rFonts w:ascii="Times New Roman" w:hAnsi="Times New Roman"/>
+          <w:sz w:val="22"/>
+          <w:szCs w:val="22"/>
+        </w:rPr>
+        <w:t>we</w:t>
+      </w:r>
+      <w:r>
+        <w:rPr>
+          <w:rFonts w:ascii="Times New Roman" w:hAnsi="Times New Roman"/>
+          <w:sz w:val="22"/>
+          <w:szCs w:val="22"/>
+        </w:rPr>
+        <w:t xml:space="preserve"> hope its publication in the journal would spur additional imaging, molecular, and translational research on this critical topic. </w:t>
+      </w:r>
+      <w:r>
+        <w:rPr>
+          <w:rFonts w:ascii="Times New Roman" w:hAnsi="Times New Roman"/>
+          <w:sz w:val="22"/>
+          <w:szCs w:val="22"/>
+        </w:rPr>
+        <w:t xml:space="preserve">On the next page </w:t>
+      </w:r>
+      <w:r>
+        <w:rPr>
+          <w:rFonts w:ascii="Times New Roman" w:hAnsi="Times New Roman"/>
+          <w:sz w:val="22"/>
+          <w:szCs w:val="22"/>
+        </w:rPr>
+        <w:t xml:space="preserve">we have </w:t>
+      </w:r>
+      <w:r>
+        <w:rPr>
+          <w:rFonts w:ascii="Times New Roman" w:hAnsi="Times New Roman"/>
+          <w:sz w:val="22"/>
+          <w:szCs w:val="22"/>
+        </w:rPr>
+        <w:t>list</w:t>
+      </w:r>
+      <w:r>
+        <w:rPr>
+          <w:rFonts w:ascii="Times New Roman" w:hAnsi="Times New Roman"/>
+          <w:sz w:val="22"/>
+          <w:szCs w:val="22"/>
+        </w:rPr>
+        <w:t>ed</w:t>
+      </w:r>
+      <w:r>
+        <w:rPr>
+          <w:rFonts w:ascii="Times New Roman" w:hAnsi="Times New Roman"/>
+          <w:sz w:val="22"/>
+          <w:szCs w:val="22"/>
+        </w:rPr>
+        <w:t xml:space="preserve"> six well-qualified reviewers. Thank you for your time, and </w:t>
+      </w:r>
+      <w:r>
+        <w:rPr>
+          <w:rFonts w:ascii="Times New Roman" w:hAnsi="Times New Roman"/>
+          <w:sz w:val="22"/>
+          <w:szCs w:val="22"/>
+        </w:rPr>
+        <w:t xml:space="preserve">we </w:t>
+      </w:r>
+      <w:r>
+        <w:rPr>
+          <w:rFonts w:ascii="Times New Roman" w:hAnsi="Times New Roman"/>
+          <w:sz w:val="22"/>
+          <w:szCs w:val="22"/>
+        </w:rPr>
+        <w:t>look forward to hearing from you.</w:t>
       </w:r>
     </w:p>
     <w:p>
@@ -1130,7 +1187,6 @@
         </w:rPr>
         <w:t xml:space="preserve">Dr. </w:t>
       </w:r>
-      <w:proofErr w:type="spellStart"/>
       <w:r>
         <w:rPr>
           <w:rFonts w:ascii="Times New Roman" w:hAnsi="Times New Roman"/>
@@ -1138,35 +1194,118 @@
           <w:sz w:val="22"/>
           <w:szCs w:val="22"/>
         </w:rPr>
-        <w:t>Jutta</w:t>
-      </w:r>
-      <w:proofErr w:type="spellEnd"/>
-      <w:r>
+        <w:t>Jutta Joormann</w:t>
+      </w:r>
+    </w:p>
+    <w:p>
+      <w:pPr>
+        <w:spacing w:after="0"/>
+        <w:rPr>
+          <w:rFonts w:ascii="Times New Roman" w:hAnsi="Times New Roman"/>
+          <w:sz w:val="22"/>
+          <w:szCs w:val="22"/>
+        </w:rPr>
+      </w:pPr>
+      <w:r>
+        <w:rPr>
+          <w:rFonts w:ascii="Times New Roman" w:hAnsi="Times New Roman"/>
+          <w:sz w:val="22"/>
+          <w:szCs w:val="22"/>
+        </w:rPr>
+        <w:t>Yale University</w:t>
+      </w:r>
+    </w:p>
+    <w:p>
+      <w:pPr>
+        <w:spacing w:after="0"/>
+        <w:rPr>
+          <w:rFonts w:ascii="Times New Roman" w:hAnsi="Times New Roman"/>
+          <w:sz w:val="22"/>
+          <w:szCs w:val="22"/>
+        </w:rPr>
+      </w:pPr>
+      <w:r>
+        <w:rPr>
+          <w:rFonts w:ascii="Times New Roman" w:hAnsi="Times New Roman"/>
+          <w:sz w:val="22"/>
+          <w:szCs w:val="22"/>
+        </w:rPr>
+        <w:t>Department of Psychology</w:t>
+      </w:r>
+    </w:p>
+    <w:p>
+      <w:pPr>
+        <w:spacing w:after="0"/>
+        <w:rPr>
+          <w:rFonts w:ascii="Times New Roman" w:hAnsi="Times New Roman"/>
+          <w:sz w:val="22"/>
+          <w:szCs w:val="22"/>
+        </w:rPr>
+      </w:pPr>
+      <w:r>
+        <w:rPr>
+          <w:rFonts w:ascii="Times New Roman" w:hAnsi="Times New Roman"/>
+          <w:sz w:val="22"/>
+          <w:szCs w:val="22"/>
+        </w:rPr>
+        <w:t>jutta.joormann@yale.edu</w:t>
+      </w:r>
+    </w:p>
+    <w:p>
+      <w:pPr>
+        <w:spacing w:after="0"/>
+        <w:rPr>
+          <w:rFonts w:ascii="Times New Roman" w:hAnsi="Times New Roman"/>
+          <w:sz w:val="22"/>
+          <w:szCs w:val="22"/>
+        </w:rPr>
+      </w:pPr>
+    </w:p>
+    <w:p>
+      <w:pPr>
+        <w:spacing w:after="0"/>
         <w:rPr>
           <w:rFonts w:ascii="Times New Roman" w:hAnsi="Times New Roman"/>
           <w:b/>
           <w:sz w:val="22"/>
           <w:szCs w:val="22"/>
         </w:rPr>
-        <w:t xml:space="preserve"> Joormann</w:t>
-      </w:r>
-    </w:p>
-    <w:p>
-      <w:pPr>
-        <w:spacing w:after="0"/>
-        <w:rPr>
-          <w:rFonts w:ascii="Times New Roman" w:hAnsi="Times New Roman"/>
-          <w:sz w:val="22"/>
-          <w:szCs w:val="22"/>
-        </w:rPr>
-      </w:pPr>
-      <w:r>
-        <w:rPr>
-          <w:rFonts w:ascii="Times New Roman" w:hAnsi="Times New Roman"/>
-          <w:sz w:val="22"/>
-          <w:szCs w:val="22"/>
-        </w:rPr>
-        <w:t>Yale University</w:t>
+      </w:pPr>
+      <w:r>
+        <w:rPr>
+          <w:rFonts w:ascii="Times New Roman" w:hAnsi="Times New Roman"/>
+          <w:b/>
+          <w:sz w:val="22"/>
+          <w:szCs w:val="22"/>
+        </w:rPr>
+        <w:t xml:space="preserve">Dr. </w:t>
+      </w:r>
+      <w:r>
+        <w:rPr>
+          <w:rFonts w:ascii="Times New Roman" w:hAnsi="Times New Roman"/>
+          <w:b/>
+          <w:sz w:val="22"/>
+          <w:szCs w:val="22"/>
+        </w:rPr>
+        <w:t>Ian Dobbins</w:t>
+      </w:r>
+    </w:p>
+    <w:p>
+      <w:pPr>
+        <w:spacing w:after="0"/>
+        <w:rPr>
+          <w:rFonts w:ascii="Times New Roman" w:hAnsi="Times New Roman"/>
+          <w:sz w:val="22"/>
+          <w:szCs w:val="22"/>
+        </w:rPr>
+      </w:pPr>
+      <w:r>
+        <w:rPr>
+          <w:rFonts w:ascii="Times New Roman" w:hAnsi="Times New Roman"/>
+          <w:sz w:val="22"/>
+          <w:szCs w:val="22"/>
+        </w:rPr>
+        <w:t>Washington University in Saint Louis</w:t>
       </w:r>
     </w:p>
     <w:p>
@@ -1196,16 +1335,14 @@
           <w:szCs w:val="22"/>
         </w:rPr>
       </w:pPr>
-      <w:proofErr w:type="gramStart"/>
-      <w:r>
-        <w:rPr>
-          <w:rFonts w:ascii="Times New Roman" w:hAnsi="Times New Roman"/>
-          <w:sz w:val="22"/>
-          <w:szCs w:val="22"/>
-        </w:rPr>
-        <w:t>jutta.joormann@yale.edu</w:t>
-      </w:r>
-      <w:proofErr w:type="gramEnd"/>
+      <w:r>
+        <w:rPr>
+          <w:rFonts w:ascii="Times New Roman" w:hAnsi="Times New Roman"/>
+          <w:sz w:val="22"/>
+          <w:szCs w:val="22"/>
+        </w:rPr>
+        <w:t>idobbins@wustl.edu</w:t>
+      </w:r>
     </w:p>
     <w:p>
       <w:pPr>
@@ -1243,25 +1380,25 @@
           <w:sz w:val="22"/>
           <w:szCs w:val="22"/>
         </w:rPr>
-        <w:t>Ian Dobbins</w:t>
-      </w:r>
-    </w:p>
-    <w:p>
-      <w:pPr>
-        <w:spacing w:after="0"/>
-        <w:rPr>
-          <w:rFonts w:ascii="Times New Roman" w:hAnsi="Times New Roman"/>
-          <w:sz w:val="22"/>
-          <w:szCs w:val="22"/>
-        </w:rPr>
-      </w:pPr>
-      <w:r>
-        <w:rPr>
-          <w:rFonts w:ascii="Times New Roman" w:hAnsi="Times New Roman"/>
-          <w:sz w:val="22"/>
-          <w:szCs w:val="22"/>
-        </w:rPr>
-        <w:t>Washington University in Saint Louis</w:t>
+        <w:t>Jon Simons</w:t>
+      </w:r>
+    </w:p>
+    <w:p>
+      <w:pPr>
+        <w:spacing w:after="0"/>
+        <w:rPr>
+          <w:rFonts w:ascii="Times New Roman" w:hAnsi="Times New Roman"/>
+          <w:sz w:val="22"/>
+          <w:szCs w:val="22"/>
+        </w:rPr>
+      </w:pPr>
+      <w:r>
+        <w:rPr>
+          <w:rFonts w:ascii="Times New Roman" w:hAnsi="Times New Roman"/>
+          <w:sz w:val="22"/>
+          <w:szCs w:val="22"/>
+        </w:rPr>
+        <w:t>University of Cambridge</w:t>
       </w:r>
     </w:p>
     <w:p>
@@ -1297,7 +1434,7 @@
           <w:sz w:val="22"/>
           <w:szCs w:val="22"/>
         </w:rPr>
-        <w:t>idobbins@wustl.edu</w:t>
+        <w:t>jss30@cam.ac.uk</w:t>
       </w:r>
     </w:p>
     <w:p>
@@ -1336,25 +1473,33 @@
           <w:sz w:val="22"/>
           <w:szCs w:val="22"/>
         </w:rPr>
-        <w:t>Jon Simons</w:t>
-      </w:r>
-    </w:p>
-    <w:p>
-      <w:pPr>
-        <w:spacing w:after="0"/>
-        <w:rPr>
-          <w:rFonts w:ascii="Times New Roman" w:hAnsi="Times New Roman"/>
-          <w:sz w:val="22"/>
-          <w:szCs w:val="22"/>
-        </w:rPr>
-      </w:pPr>
-      <w:r>
-        <w:rPr>
-          <w:rFonts w:ascii="Times New Roman" w:hAnsi="Times New Roman"/>
-          <w:sz w:val="22"/>
-          <w:szCs w:val="22"/>
-        </w:rPr>
-        <w:t>University of Cambridge</w:t>
+        <w:t>Patricia Deldin</w:t>
+      </w:r>
+    </w:p>
+    <w:p>
+      <w:pPr>
+        <w:spacing w:after="0"/>
+        <w:rPr>
+          <w:rFonts w:ascii="Times New Roman" w:hAnsi="Times New Roman"/>
+          <w:sz w:val="22"/>
+          <w:szCs w:val="22"/>
+        </w:rPr>
+      </w:pPr>
+      <w:r>
+        <w:rPr>
+          <w:rFonts w:ascii="Times New Roman" w:hAnsi="Times New Roman"/>
+          <w:sz w:val="22"/>
+          <w:szCs w:val="22"/>
+        </w:rPr>
+        <w:t>University</w:t>
+      </w:r>
+      <w:r>
+        <w:rPr>
+          <w:rFonts w:ascii="Times New Roman" w:hAnsi="Times New Roman"/>
+          <w:sz w:val="22"/>
+          <w:szCs w:val="22"/>
+        </w:rPr>
+        <w:t xml:space="preserve"> of Michigan</w:t>
       </w:r>
     </w:p>
     <w:p>
@@ -1382,24 +1527,27 @@
           <w:rFonts w:ascii="Times New Roman" w:hAnsi="Times New Roman"/>
           <w:sz w:val="22"/>
           <w:szCs w:val="22"/>
-        </w:rPr>
-      </w:pPr>
-      <w:r>
-        <w:rPr>
-          <w:rFonts w:ascii="Times New Roman" w:hAnsi="Times New Roman"/>
-          <w:sz w:val="22"/>
-          <w:szCs w:val="22"/>
-        </w:rPr>
-        <w:t>jss30@cam.ac.uk</w:t>
-      </w:r>
-    </w:p>
-    <w:p>
-      <w:pPr>
-        <w:spacing w:after="0"/>
-        <w:rPr>
-          <w:rFonts w:ascii="Times New Roman" w:hAnsi="Times New Roman"/>
-          <w:sz w:val="22"/>
-          <w:szCs w:val="22"/>
+          <w:lang w:val="de-DE"/>
+        </w:rPr>
+      </w:pPr>
+      <w:r>
+        <w:rPr>
+          <w:rFonts w:ascii="Times New Roman" w:hAnsi="Times New Roman"/>
+          <w:sz w:val="22"/>
+          <w:szCs w:val="22"/>
+          <w:lang w:val="de-DE"/>
+        </w:rPr>
+        <w:t>pjdeldin@umich.edu</w:t>
+      </w:r>
+    </w:p>
+    <w:p>
+      <w:pPr>
+        <w:spacing w:after="0"/>
+        <w:rPr>
+          <w:rFonts w:ascii="Times New Roman" w:hAnsi="Times New Roman"/>
+          <w:sz w:val="22"/>
+          <w:szCs w:val="22"/>
+          <w:lang w:val="de-DE"/>
         </w:rPr>
       </w:pPr>
     </w:p>
@@ -1411,6 +1559,7 @@
           <w:b/>
           <w:sz w:val="22"/>
           <w:szCs w:val="22"/>
+          <w:lang w:val="de-DE"/>
         </w:rPr>
       </w:pPr>
       <w:r>
@@ -1419,6 +1568,7 @@
           <w:b/>
           <w:sz w:val="22"/>
           <w:szCs w:val="22"/>
+          <w:lang w:val="de-DE"/>
         </w:rPr>
         <w:t xml:space="preserve">Dr. </w:t>
       </w:r>
@@ -1428,126 +1578,10 @@
           <w:b/>
           <w:sz w:val="22"/>
           <w:szCs w:val="22"/>
-        </w:rPr>
-        <w:t xml:space="preserve">Greg </w:t>
-      </w:r>
-      <w:proofErr w:type="spellStart"/>
-      <w:r>
-        <w:rPr>
-          <w:rFonts w:ascii="Times New Roman" w:hAnsi="Times New Roman"/>
-          <w:b/>
-          <w:sz w:val="22"/>
-          <w:szCs w:val="22"/>
-        </w:rPr>
-        <w:t>Hajcak</w:t>
-      </w:r>
-      <w:proofErr w:type="spellEnd"/>
-    </w:p>
-    <w:p>
-      <w:pPr>
-        <w:spacing w:after="0"/>
-        <w:rPr>
-          <w:rFonts w:ascii="Times New Roman" w:hAnsi="Times New Roman"/>
-          <w:sz w:val="22"/>
-          <w:szCs w:val="22"/>
-        </w:rPr>
-      </w:pPr>
-      <w:r>
-        <w:rPr>
-          <w:rFonts w:ascii="Times New Roman" w:hAnsi="Times New Roman"/>
-          <w:sz w:val="22"/>
-          <w:szCs w:val="22"/>
-        </w:rPr>
-        <w:t>Stony Brook University</w:t>
-      </w:r>
-    </w:p>
-    <w:p>
-      <w:pPr>
-        <w:spacing w:after="0"/>
-        <w:rPr>
-          <w:rFonts w:ascii="Times New Roman" w:hAnsi="Times New Roman"/>
-          <w:sz w:val="22"/>
-          <w:szCs w:val="22"/>
-        </w:rPr>
-      </w:pPr>
-      <w:r>
-        <w:rPr>
-          <w:rFonts w:ascii="Times New Roman" w:hAnsi="Times New Roman"/>
-          <w:sz w:val="22"/>
-          <w:szCs w:val="22"/>
-        </w:rPr>
-        <w:t>Department of Psychology</w:t>
-      </w:r>
-    </w:p>
-    <w:p>
-      <w:pPr>
-        <w:spacing w:after="0"/>
-        <w:rPr>
-          <w:rFonts w:ascii="Times New Roman" w:hAnsi="Times New Roman"/>
-          <w:sz w:val="22"/>
-          <w:szCs w:val="22"/>
-        </w:rPr>
-      </w:pPr>
-      <w:proofErr w:type="gramStart"/>
-      <w:r>
-        <w:rPr>
-          <w:rFonts w:ascii="Times New Roman" w:hAnsi="Times New Roman"/>
-          <w:sz w:val="22"/>
-          <w:szCs w:val="22"/>
-        </w:rPr>
-        <w:t>greg.hajcak@stonybrook.edu</w:t>
-      </w:r>
-      <w:proofErr w:type="gramEnd"/>
-    </w:p>
-    <w:p>
-      <w:pPr>
-        <w:spacing w:after="0"/>
-        <w:rPr>
-          <w:rFonts w:ascii="Times New Roman" w:hAnsi="Times New Roman"/>
-          <w:sz w:val="22"/>
-          <w:szCs w:val="22"/>
-        </w:rPr>
-      </w:pPr>
-    </w:p>
-    <w:p>
-      <w:pPr>
-        <w:spacing w:after="0"/>
-        <w:rPr>
-          <w:rFonts w:ascii="Times New Roman" w:hAnsi="Times New Roman"/>
-          <w:b/>
-          <w:sz w:val="22"/>
-          <w:szCs w:val="22"/>
-        </w:rPr>
-      </w:pPr>
-      <w:r>
-        <w:rPr>
-          <w:rFonts w:ascii="Times New Roman" w:hAnsi="Times New Roman"/>
-          <w:b/>
-          <w:sz w:val="22"/>
-          <w:szCs w:val="22"/>
-        </w:rPr>
-        <w:t xml:space="preserve">Dr. </w:t>
-      </w:r>
-      <w:r>
-        <w:rPr>
-          <w:rFonts w:ascii="Times New Roman" w:hAnsi="Times New Roman"/>
-          <w:b/>
-          <w:sz w:val="22"/>
-          <w:szCs w:val="22"/>
-        </w:rPr>
-        <w:t xml:space="preserve">Dan </w:t>
-      </w:r>
-      <w:proofErr w:type="spellStart"/>
-      <w:r>
-        <w:rPr>
-          <w:rFonts w:ascii="Times New Roman" w:hAnsi="Times New Roman"/>
-          <w:b/>
-          <w:sz w:val="22"/>
-          <w:szCs w:val="22"/>
-        </w:rPr>
-        <w:t>Foti</w:t>
-      </w:r>
-      <w:proofErr w:type="spellEnd"/>
+          <w:lang w:val="de-DE"/>
+        </w:rPr>
+        <w:t>Dan Foti</w:t>
+      </w:r>
     </w:p>
     <w:p>
       <w:pPr>
@@ -1592,6 +1626,7 @@
           <w:rFonts w:ascii="Times New Roman" w:hAnsi="Times New Roman"/>
           <w:sz w:val="22"/>
           <w:szCs w:val="22"/>
+          <w:lang w:val="de-DE"/>
         </w:rPr>
       </w:pPr>
       <w:hyperlink r:id="rId10" w:history="1">
@@ -1601,6 +1636,7 @@
             <w:rFonts w:ascii="Times New Roman" w:hAnsi="Times New Roman"/>
             <w:sz w:val="22"/>
             <w:szCs w:val="22"/>
+            <w:lang w:val="de-DE"/>
           </w:rPr>
           <w:t>foti@purdue.edu</w:t>
         </w:r>
@@ -1613,6 +1649,7 @@
           <w:rFonts w:ascii="Times New Roman" w:hAnsi="Times New Roman"/>
           <w:sz w:val="22"/>
           <w:szCs w:val="22"/>
+          <w:lang w:val="de-DE"/>
         </w:rPr>
       </w:pPr>
     </w:p>
@@ -1624,6 +1661,7 @@
           <w:b/>
           <w:sz w:val="22"/>
           <w:szCs w:val="22"/>
+          <w:lang w:val="de-DE"/>
         </w:rPr>
       </w:pPr>
       <w:r>
@@ -1632,6 +1670,7 @@
           <w:b/>
           <w:sz w:val="22"/>
           <w:szCs w:val="22"/>
+          <w:lang w:val="de-DE"/>
         </w:rPr>
         <w:t xml:space="preserve">Dr. </w:t>
       </w:r>
@@ -1641,20 +1680,30 @@
           <w:b/>
           <w:sz w:val="22"/>
           <w:szCs w:val="22"/>
-        </w:rPr>
-        <w:t xml:space="preserve">Paula </w:t>
-      </w:r>
-      <w:proofErr w:type="spellStart"/>
+          <w:lang w:val="de-DE"/>
+        </w:rPr>
+        <w:t>Pa</w:t>
+      </w:r>
       <w:r>
         <w:rPr>
           <w:rFonts w:ascii="Times New Roman" w:hAnsi="Times New Roman"/>
           <w:b/>
           <w:sz w:val="22"/>
           <w:szCs w:val="22"/>
-        </w:rPr>
-        <w:t>Hertel</w:t>
-      </w:r>
-      <w:proofErr w:type="spellEnd"/>
+          <w:lang w:val="de-DE"/>
+        </w:rPr>
+        <w:t>tricia</w:t>
+      </w:r>
+      <w:r>
+        <w:rPr>
+          <w:rFonts w:ascii="Times New Roman" w:hAnsi="Times New Roman"/>
+          <w:b/>
+          <w:sz w:val="22"/>
+          <w:szCs w:val="22"/>
+          <w:lang w:val="de-DE"/>
+        </w:rPr>
+        <w:t xml:space="preserve"> Hertel</w:t>
+      </w:r>
     </w:p>
     <w:p>
       <w:pPr>
@@ -2621,6 +2670,7 @@
   <w:style w:type="character" w:default="1" w:styleId="DefaultParagraphFont">
     <w:name w:val="Default Paragraph Font"/>
     <w:uiPriority w:val="1"/>
+    <w:semiHidden/>
     <w:unhideWhenUsed/>
   </w:style>
   <w:style w:type="table" w:default="1" w:styleId="TableNormal">
@@ -2819,6 +2869,65 @@
     <w:rPr>
       <w:color w:val="0000FF" w:themeColor="hyperlink"/>
       <w:u w:val="single"/>
+    </w:rPr>
+  </w:style>
+  <w:style w:type="character" w:styleId="CommentReference">
+    <w:name w:val="annotation reference"/>
+    <w:basedOn w:val="DefaultParagraphFont"/>
+    <w:uiPriority w:val="99"/>
+    <w:semiHidden/>
+    <w:unhideWhenUsed/>
+    <w:rsid w:val="00904EA3"/>
+    <w:rPr>
+      <w:sz w:val="16"/>
+      <w:szCs w:val="16"/>
+    </w:rPr>
+  </w:style>
+  <w:style w:type="paragraph" w:styleId="CommentText">
+    <w:name w:val="annotation text"/>
+    <w:basedOn w:val="Normal"/>
+    <w:link w:val="CommentTextChar"/>
+    <w:uiPriority w:val="99"/>
+    <w:semiHidden/>
+    <w:unhideWhenUsed/>
+    <w:rsid w:val="00904EA3"/>
+    <w:rPr>
+      <w:sz w:val="20"/>
+      <w:szCs w:val="20"/>
+    </w:rPr>
+  </w:style>
+  <w:style w:type="character" w:customStyle="1" w:styleId="CommentTextChar">
+    <w:name w:val="Comment Text Char"/>
+    <w:basedOn w:val="DefaultParagraphFont"/>
+    <w:link w:val="CommentText"/>
+    <w:uiPriority w:val="99"/>
+    <w:semiHidden/>
+    <w:rsid w:val="00904EA3"/>
+  </w:style>
+  <w:style w:type="paragraph" w:styleId="CommentSubject">
+    <w:name w:val="annotation subject"/>
+    <w:basedOn w:val="CommentText"/>
+    <w:next w:val="CommentText"/>
+    <w:link w:val="CommentSubjectChar"/>
+    <w:uiPriority w:val="99"/>
+    <w:semiHidden/>
+    <w:unhideWhenUsed/>
+    <w:rsid w:val="00904EA3"/>
+    <w:rPr>
+      <w:b/>
+      <w:bCs/>
+    </w:rPr>
+  </w:style>
+  <w:style w:type="character" w:customStyle="1" w:styleId="CommentSubjectChar">
+    <w:name w:val="Comment Subject Char"/>
+    <w:basedOn w:val="CommentTextChar"/>
+    <w:link w:val="CommentSubject"/>
+    <w:uiPriority w:val="99"/>
+    <w:semiHidden/>
+    <w:rsid w:val="00904EA3"/>
+    <w:rPr>
+      <w:b/>
+      <w:bCs/>
     </w:rPr>
   </w:style>
 </w:styles>
@@ -2981,6 +3090,7 @@
   <w:style w:type="character" w:default="1" w:styleId="DefaultParagraphFont">
     <w:name w:val="Default Paragraph Font"/>
     <w:uiPriority w:val="1"/>
+    <w:semiHidden/>
     <w:unhideWhenUsed/>
   </w:style>
   <w:style w:type="table" w:default="1" w:styleId="TableNormal">
@@ -3179,6 +3289,65 @@
     <w:rPr>
       <w:color w:val="0000FF" w:themeColor="hyperlink"/>
       <w:u w:val="single"/>
+    </w:rPr>
+  </w:style>
+  <w:style w:type="character" w:styleId="CommentReference">
+    <w:name w:val="annotation reference"/>
+    <w:basedOn w:val="DefaultParagraphFont"/>
+    <w:uiPriority w:val="99"/>
+    <w:semiHidden/>
+    <w:unhideWhenUsed/>
+    <w:rsid w:val="00904EA3"/>
+    <w:rPr>
+      <w:sz w:val="16"/>
+      <w:szCs w:val="16"/>
+    </w:rPr>
+  </w:style>
+  <w:style w:type="paragraph" w:styleId="CommentText">
+    <w:name w:val="annotation text"/>
+    <w:basedOn w:val="Normal"/>
+    <w:link w:val="CommentTextChar"/>
+    <w:uiPriority w:val="99"/>
+    <w:semiHidden/>
+    <w:unhideWhenUsed/>
+    <w:rsid w:val="00904EA3"/>
+    <w:rPr>
+      <w:sz w:val="20"/>
+      <w:szCs w:val="20"/>
+    </w:rPr>
+  </w:style>
+  <w:style w:type="character" w:customStyle="1" w:styleId="CommentTextChar">
+    <w:name w:val="Comment Text Char"/>
+    <w:basedOn w:val="DefaultParagraphFont"/>
+    <w:link w:val="CommentText"/>
+    <w:uiPriority w:val="99"/>
+    <w:semiHidden/>
+    <w:rsid w:val="00904EA3"/>
+  </w:style>
+  <w:style w:type="paragraph" w:styleId="CommentSubject">
+    <w:name w:val="annotation subject"/>
+    <w:basedOn w:val="CommentText"/>
+    <w:next w:val="CommentText"/>
+    <w:link w:val="CommentSubjectChar"/>
+    <w:uiPriority w:val="99"/>
+    <w:semiHidden/>
+    <w:unhideWhenUsed/>
+    <w:rsid w:val="00904EA3"/>
+    <w:rPr>
+      <w:b/>
+      <w:bCs/>
+    </w:rPr>
+  </w:style>
+  <w:style w:type="character" w:customStyle="1" w:styleId="CommentSubjectChar">
+    <w:name w:val="Comment Subject Char"/>
+    <w:basedOn w:val="CommentTextChar"/>
+    <w:link w:val="CommentSubject"/>
+    <w:uiPriority w:val="99"/>
+    <w:semiHidden/>
+    <w:rsid w:val="00904EA3"/>
+    <w:rPr>
+      <w:b/>
+      <w:bCs/>
     </w:rPr>
   </w:style>
 </w:styles>
@@ -3472,7 +3641,7 @@
 </file>
 
 <file path=customXml/itemProps1.xml><?xml version="1.0" encoding="utf-8"?>
-<ds:datastoreItem xmlns:ds="http://schemas.openxmlformats.org/officeDocument/2006/customXml" ds:itemID="{1555C476-AB7A-4F43-9CE2-28C4E27695E7}">
+<ds:datastoreItem xmlns:ds="http://schemas.openxmlformats.org/officeDocument/2006/customXml" ds:itemID="{7960ACB3-CE9D-744F-9B22-6C02F95C22F6}">
   <ds:schemaRefs>
     <ds:schemaRef ds:uri="http://schemas.openxmlformats.org/officeDocument/2006/bibliography"/>
   </ds:schemaRefs>

</xml_diff>

<commit_message>
Updated cover letter, forgot to add last time
</commit_message>
<xml_diff>
--- a/BP/BarrickDillon_CovLetter.docx
+++ b/BP/BarrickDillon_CovLetter.docx
@@ -779,8 +779,6 @@
         </w:rPr>
         <w:t xml:space="preserve"> that support</w:t>
       </w:r>
-      <w:bookmarkStart w:id="0" w:name="_GoBack"/>
-      <w:bookmarkEnd w:id="0"/>
       <w:r>
         <w:rPr>
           <w:rFonts w:ascii="Times New Roman" w:hAnsi="Times New Roman"/>
@@ -1287,6 +1285,101 @@
           <w:sz w:val="22"/>
           <w:szCs w:val="22"/>
         </w:rPr>
+        <w:t>Patricia Deldin</w:t>
+      </w:r>
+    </w:p>
+    <w:p>
+      <w:pPr>
+        <w:spacing w:after="0"/>
+        <w:rPr>
+          <w:rFonts w:ascii="Times New Roman" w:hAnsi="Times New Roman"/>
+          <w:sz w:val="22"/>
+          <w:szCs w:val="22"/>
+        </w:rPr>
+      </w:pPr>
+      <w:r>
+        <w:rPr>
+          <w:rFonts w:ascii="Times New Roman" w:hAnsi="Times New Roman"/>
+          <w:sz w:val="22"/>
+          <w:szCs w:val="22"/>
+        </w:rPr>
+        <w:t>University of Michigan</w:t>
+      </w:r>
+    </w:p>
+    <w:p>
+      <w:pPr>
+        <w:spacing w:after="0"/>
+        <w:rPr>
+          <w:rFonts w:ascii="Times New Roman" w:hAnsi="Times New Roman"/>
+          <w:sz w:val="22"/>
+          <w:szCs w:val="22"/>
+        </w:rPr>
+      </w:pPr>
+      <w:r>
+        <w:rPr>
+          <w:rFonts w:ascii="Times New Roman" w:hAnsi="Times New Roman"/>
+          <w:sz w:val="22"/>
+          <w:szCs w:val="22"/>
+        </w:rPr>
+        <w:t>Department of Psychology</w:t>
+      </w:r>
+    </w:p>
+    <w:p>
+      <w:pPr>
+        <w:spacing w:after="0"/>
+        <w:rPr>
+          <w:rFonts w:ascii="Times New Roman" w:hAnsi="Times New Roman"/>
+          <w:sz w:val="22"/>
+          <w:szCs w:val="22"/>
+          <w:lang w:val="de-DE"/>
+        </w:rPr>
+      </w:pPr>
+      <w:r>
+        <w:rPr>
+          <w:rFonts w:ascii="Times New Roman" w:hAnsi="Times New Roman"/>
+          <w:sz w:val="22"/>
+          <w:szCs w:val="22"/>
+          <w:lang w:val="de-DE"/>
+        </w:rPr>
+        <w:t>pjdeldin@umich.edu</w:t>
+      </w:r>
+    </w:p>
+    <w:p>
+      <w:pPr>
+        <w:spacing w:after="0"/>
+        <w:rPr>
+          <w:rFonts w:ascii="Times New Roman" w:hAnsi="Times New Roman"/>
+          <w:sz w:val="22"/>
+          <w:szCs w:val="22"/>
+        </w:rPr>
+      </w:pPr>
+    </w:p>
+    <w:p>
+      <w:pPr>
+        <w:spacing w:after="0"/>
+        <w:rPr>
+          <w:rFonts w:ascii="Times New Roman" w:hAnsi="Times New Roman"/>
+          <w:b/>
+          <w:sz w:val="22"/>
+          <w:szCs w:val="22"/>
+        </w:rPr>
+      </w:pPr>
+      <w:r>
+        <w:rPr>
+          <w:rFonts w:ascii="Times New Roman" w:hAnsi="Times New Roman"/>
+          <w:b/>
+          <w:sz w:val="22"/>
+          <w:szCs w:val="22"/>
+        </w:rPr>
+        <w:t xml:space="preserve">Dr. </w:t>
+      </w:r>
+      <w:r>
+        <w:rPr>
+          <w:rFonts w:ascii="Times New Roman" w:hAnsi="Times New Roman"/>
+          <w:b/>
+          <w:sz w:val="22"/>
+          <w:szCs w:val="22"/>
+        </w:rPr>
         <w:t>Ian Dobbins</w:t>
       </w:r>
     </w:p>
@@ -1362,6 +1455,7 @@
           <w:b/>
           <w:sz w:val="22"/>
           <w:szCs w:val="22"/>
+          <w:lang w:val="de-DE"/>
         </w:rPr>
       </w:pPr>
       <w:r>
@@ -1370,6 +1464,93 @@
           <w:b/>
           <w:sz w:val="22"/>
           <w:szCs w:val="22"/>
+          <w:lang w:val="de-DE"/>
+        </w:rPr>
+        <w:t>Dr. Dan Foti</w:t>
+      </w:r>
+    </w:p>
+    <w:p>
+      <w:pPr>
+        <w:spacing w:after="0"/>
+        <w:rPr>
+          <w:rFonts w:ascii="Times New Roman" w:hAnsi="Times New Roman"/>
+          <w:sz w:val="22"/>
+          <w:szCs w:val="22"/>
+        </w:rPr>
+      </w:pPr>
+      <w:r>
+        <w:rPr>
+          <w:rFonts w:ascii="Times New Roman" w:hAnsi="Times New Roman"/>
+          <w:sz w:val="22"/>
+          <w:szCs w:val="22"/>
+        </w:rPr>
+        <w:t>Purdue University</w:t>
+      </w:r>
+    </w:p>
+    <w:p>
+      <w:pPr>
+        <w:spacing w:after="0"/>
+        <w:rPr>
+          <w:rFonts w:ascii="Times New Roman" w:hAnsi="Times New Roman"/>
+          <w:sz w:val="22"/>
+          <w:szCs w:val="22"/>
+        </w:rPr>
+      </w:pPr>
+      <w:r>
+        <w:rPr>
+          <w:rFonts w:ascii="Times New Roman" w:hAnsi="Times New Roman"/>
+          <w:sz w:val="22"/>
+          <w:szCs w:val="22"/>
+        </w:rPr>
+        <w:t>Department of Psychological Sciences</w:t>
+      </w:r>
+    </w:p>
+    <w:p>
+      <w:pPr>
+        <w:spacing w:after="0"/>
+        <w:rPr>
+          <w:rFonts w:ascii="Times New Roman" w:hAnsi="Times New Roman"/>
+          <w:sz w:val="22"/>
+          <w:szCs w:val="22"/>
+          <w:lang w:val="de-DE"/>
+        </w:rPr>
+      </w:pPr>
+      <w:r>
+        <w:rPr>
+          <w:rFonts w:ascii="Times New Roman" w:hAnsi="Times New Roman"/>
+          <w:sz w:val="22"/>
+          <w:szCs w:val="22"/>
+          <w:lang w:val="de-DE"/>
+        </w:rPr>
+        <w:t>foti@purdue.edu</w:t>
+      </w:r>
+    </w:p>
+    <w:p>
+      <w:pPr>
+        <w:spacing w:after="0"/>
+        <w:rPr>
+          <w:rFonts w:ascii="Times New Roman" w:hAnsi="Times New Roman"/>
+          <w:sz w:val="22"/>
+          <w:szCs w:val="22"/>
+        </w:rPr>
+      </w:pPr>
+    </w:p>
+    <w:p>
+      <w:pPr>
+        <w:spacing w:after="0"/>
+        <w:rPr>
+          <w:rFonts w:ascii="Times New Roman" w:hAnsi="Times New Roman"/>
+          <w:b/>
+          <w:sz w:val="22"/>
+          <w:szCs w:val="22"/>
+        </w:rPr>
+      </w:pPr>
+      <w:r>
+        <w:rPr>
+          <w:rFonts w:ascii="Times New Roman" w:hAnsi="Times New Roman"/>
+          <w:b/>
+          <w:sz w:val="22"/>
+          <w:szCs w:val="22"/>
         </w:rPr>
         <w:t xml:space="preserve">Dr. </w:t>
       </w:r>
@@ -1444,6 +1625,7 @@
           <w:rFonts w:ascii="Times New Roman" w:hAnsi="Times New Roman"/>
           <w:sz w:val="22"/>
           <w:szCs w:val="22"/>
+          <w:lang w:val="de-DE"/>
         </w:rPr>
       </w:pPr>
     </w:p>
@@ -1455,6 +1637,7 @@
           <w:b/>
           <w:sz w:val="22"/>
           <w:szCs w:val="22"/>
+          <w:lang w:val="de-DE"/>
         </w:rPr>
       </w:pPr>
       <w:r>
@@ -1463,6 +1646,7 @@
           <w:b/>
           <w:sz w:val="22"/>
           <w:szCs w:val="22"/>
+          <w:lang w:val="de-DE"/>
         </w:rPr>
         <w:t xml:space="preserve">Dr. </w:t>
       </w:r>
@@ -1472,34 +1656,49 @@
           <w:b/>
           <w:sz w:val="22"/>
           <w:szCs w:val="22"/>
-        </w:rPr>
-        <w:t>Patricia Deldin</w:t>
-      </w:r>
-    </w:p>
-    <w:p>
-      <w:pPr>
-        <w:spacing w:after="0"/>
-        <w:rPr>
-          <w:rFonts w:ascii="Times New Roman" w:hAnsi="Times New Roman"/>
-          <w:sz w:val="22"/>
-          <w:szCs w:val="22"/>
-        </w:rPr>
-      </w:pPr>
-      <w:r>
-        <w:rPr>
-          <w:rFonts w:ascii="Times New Roman" w:hAnsi="Times New Roman"/>
-          <w:sz w:val="22"/>
-          <w:szCs w:val="22"/>
-        </w:rPr>
-        <w:t>University</w:t>
-      </w:r>
-      <w:r>
-        <w:rPr>
-          <w:rFonts w:ascii="Times New Roman" w:hAnsi="Times New Roman"/>
-          <w:sz w:val="22"/>
-          <w:szCs w:val="22"/>
-        </w:rPr>
-        <w:t xml:space="preserve"> of Michigan</w:t>
+          <w:lang w:val="de-DE"/>
+        </w:rPr>
+        <w:t>Pa</w:t>
+      </w:r>
+      <w:r>
+        <w:rPr>
+          <w:rFonts w:ascii="Times New Roman" w:hAnsi="Times New Roman"/>
+          <w:b/>
+          <w:sz w:val="22"/>
+          <w:szCs w:val="22"/>
+          <w:lang w:val="de-DE"/>
+        </w:rPr>
+        <w:t>ula</w:t>
+      </w:r>
+      <w:bookmarkStart w:id="0" w:name="_GoBack"/>
+      <w:bookmarkEnd w:id="0"/>
+      <w:r>
+        <w:rPr>
+          <w:rFonts w:ascii="Times New Roman" w:hAnsi="Times New Roman"/>
+          <w:b/>
+          <w:sz w:val="22"/>
+          <w:szCs w:val="22"/>
+          <w:lang w:val="de-DE"/>
+        </w:rPr>
+        <w:t xml:space="preserve"> Hertel</w:t>
+      </w:r>
+    </w:p>
+    <w:p>
+      <w:pPr>
+        <w:spacing w:after="0"/>
+        <w:rPr>
+          <w:rFonts w:ascii="Times New Roman" w:hAnsi="Times New Roman"/>
+          <w:sz w:val="22"/>
+          <w:szCs w:val="22"/>
+        </w:rPr>
+      </w:pPr>
+      <w:r>
+        <w:rPr>
+          <w:rFonts w:ascii="Times New Roman" w:hAnsi="Times New Roman"/>
+          <w:sz w:val="22"/>
+          <w:szCs w:val="22"/>
+        </w:rPr>
+        <w:t>Trinity University</w:t>
       </w:r>
     </w:p>
     <w:p>
@@ -1527,253 +1726,32 @@
           <w:rFonts w:ascii="Times New Roman" w:hAnsi="Times New Roman"/>
           <w:sz w:val="22"/>
           <w:szCs w:val="22"/>
-          <w:lang w:val="de-DE"/>
-        </w:rPr>
-      </w:pPr>
-      <w:r>
-        <w:rPr>
-          <w:rFonts w:ascii="Times New Roman" w:hAnsi="Times New Roman"/>
-          <w:sz w:val="22"/>
-          <w:szCs w:val="22"/>
-          <w:lang w:val="de-DE"/>
-        </w:rPr>
-        <w:t>pjdeldin@umich.edu</w:t>
-      </w:r>
-    </w:p>
-    <w:p>
-      <w:pPr>
-        <w:spacing w:after="0"/>
-        <w:rPr>
-          <w:rFonts w:ascii="Times New Roman" w:hAnsi="Times New Roman"/>
-          <w:sz w:val="22"/>
-          <w:szCs w:val="22"/>
-          <w:lang w:val="de-DE"/>
-        </w:rPr>
-      </w:pPr>
-    </w:p>
-    <w:p>
-      <w:pPr>
-        <w:spacing w:after="0"/>
+        </w:rPr>
+      </w:pPr>
+      <w:r>
+        <w:rPr>
+          <w:rFonts w:ascii="Times New Roman" w:hAnsi="Times New Roman"/>
+          <w:sz w:val="22"/>
+          <w:szCs w:val="22"/>
+        </w:rPr>
+        <w:t>phertel@trinity.edu</w:t>
+      </w:r>
+    </w:p>
+    <w:p>
+      <w:pPr>
+        <w:spacing w:after="0"/>
+        <w:jc w:val="center"/>
         <w:rPr>
           <w:rFonts w:ascii="Times New Roman" w:hAnsi="Times New Roman"/>
           <w:b/>
           <w:sz w:val="22"/>
           <w:szCs w:val="22"/>
-          <w:lang w:val="de-DE"/>
-        </w:rPr>
-      </w:pPr>
-      <w:r>
-        <w:rPr>
-          <w:rFonts w:ascii="Times New Roman" w:hAnsi="Times New Roman"/>
-          <w:b/>
-          <w:sz w:val="22"/>
-          <w:szCs w:val="22"/>
-          <w:lang w:val="de-DE"/>
-        </w:rPr>
-        <w:t xml:space="preserve">Dr. </w:t>
-      </w:r>
-      <w:r>
-        <w:rPr>
-          <w:rFonts w:ascii="Times New Roman" w:hAnsi="Times New Roman"/>
-          <w:b/>
-          <w:sz w:val="22"/>
-          <w:szCs w:val="22"/>
-          <w:lang w:val="de-DE"/>
-        </w:rPr>
-        <w:t>Dan Foti</w:t>
-      </w:r>
-    </w:p>
-    <w:p>
-      <w:pPr>
-        <w:spacing w:after="0"/>
-        <w:rPr>
-          <w:rFonts w:ascii="Times New Roman" w:hAnsi="Times New Roman"/>
-          <w:sz w:val="22"/>
-          <w:szCs w:val="22"/>
-        </w:rPr>
-      </w:pPr>
-      <w:r>
-        <w:rPr>
-          <w:rFonts w:ascii="Times New Roman" w:hAnsi="Times New Roman"/>
-          <w:sz w:val="22"/>
-          <w:szCs w:val="22"/>
-        </w:rPr>
-        <w:t>Purdue University</w:t>
-      </w:r>
-    </w:p>
-    <w:p>
-      <w:pPr>
-        <w:spacing w:after="0"/>
-        <w:rPr>
-          <w:rFonts w:ascii="Times New Roman" w:hAnsi="Times New Roman"/>
-          <w:sz w:val="22"/>
-          <w:szCs w:val="22"/>
-        </w:rPr>
-      </w:pPr>
-      <w:r>
-        <w:rPr>
-          <w:rFonts w:ascii="Times New Roman" w:hAnsi="Times New Roman"/>
-          <w:sz w:val="22"/>
-          <w:szCs w:val="22"/>
-        </w:rPr>
-        <w:t>Department of Psychological Sciences</w:t>
-      </w:r>
-    </w:p>
-    <w:p>
-      <w:pPr>
-        <w:spacing w:after="0"/>
-        <w:rPr>
-          <w:rFonts w:ascii="Times New Roman" w:hAnsi="Times New Roman"/>
-          <w:sz w:val="22"/>
-          <w:szCs w:val="22"/>
-          <w:lang w:val="de-DE"/>
-        </w:rPr>
-      </w:pPr>
-      <w:hyperlink r:id="rId10" w:history="1">
-        <w:r>
-          <w:rPr>
-            <w:rStyle w:val="Hyperlink"/>
-            <w:rFonts w:ascii="Times New Roman" w:hAnsi="Times New Roman"/>
-            <w:sz w:val="22"/>
-            <w:szCs w:val="22"/>
-            <w:lang w:val="de-DE"/>
-          </w:rPr>
-          <w:t>foti@purdue.edu</w:t>
-        </w:r>
-      </w:hyperlink>
-    </w:p>
-    <w:p>
-      <w:pPr>
-        <w:spacing w:after="0"/>
-        <w:rPr>
-          <w:rFonts w:ascii="Times New Roman" w:hAnsi="Times New Roman"/>
-          <w:sz w:val="22"/>
-          <w:szCs w:val="22"/>
-          <w:lang w:val="de-DE"/>
-        </w:rPr>
-      </w:pPr>
-    </w:p>
-    <w:p>
-      <w:pPr>
-        <w:spacing w:after="0"/>
-        <w:rPr>
-          <w:rFonts w:ascii="Times New Roman" w:hAnsi="Times New Roman"/>
-          <w:b/>
-          <w:sz w:val="22"/>
-          <w:szCs w:val="22"/>
-          <w:lang w:val="de-DE"/>
-        </w:rPr>
-      </w:pPr>
-      <w:r>
-        <w:rPr>
-          <w:rFonts w:ascii="Times New Roman" w:hAnsi="Times New Roman"/>
-          <w:b/>
-          <w:sz w:val="22"/>
-          <w:szCs w:val="22"/>
-          <w:lang w:val="de-DE"/>
-        </w:rPr>
-        <w:t xml:space="preserve">Dr. </w:t>
-      </w:r>
-      <w:r>
-        <w:rPr>
-          <w:rFonts w:ascii="Times New Roman" w:hAnsi="Times New Roman"/>
-          <w:b/>
-          <w:sz w:val="22"/>
-          <w:szCs w:val="22"/>
-          <w:lang w:val="de-DE"/>
-        </w:rPr>
-        <w:t>Pa</w:t>
-      </w:r>
-      <w:r>
-        <w:rPr>
-          <w:rFonts w:ascii="Times New Roman" w:hAnsi="Times New Roman"/>
-          <w:b/>
-          <w:sz w:val="22"/>
-          <w:szCs w:val="22"/>
-          <w:lang w:val="de-DE"/>
-        </w:rPr>
-        <w:t>tricia</w:t>
-      </w:r>
-      <w:r>
-        <w:rPr>
-          <w:rFonts w:ascii="Times New Roman" w:hAnsi="Times New Roman"/>
-          <w:b/>
-          <w:sz w:val="22"/>
-          <w:szCs w:val="22"/>
-          <w:lang w:val="de-DE"/>
-        </w:rPr>
-        <w:t xml:space="preserve"> Hertel</w:t>
-      </w:r>
-    </w:p>
-    <w:p>
-      <w:pPr>
-        <w:spacing w:after="0"/>
-        <w:rPr>
-          <w:rFonts w:ascii="Times New Roman" w:hAnsi="Times New Roman"/>
-          <w:sz w:val="22"/>
-          <w:szCs w:val="22"/>
-        </w:rPr>
-      </w:pPr>
-      <w:r>
-        <w:rPr>
-          <w:rFonts w:ascii="Times New Roman" w:hAnsi="Times New Roman"/>
-          <w:sz w:val="22"/>
-          <w:szCs w:val="22"/>
-        </w:rPr>
-        <w:t>Trinity University</w:t>
-      </w:r>
-    </w:p>
-    <w:p>
-      <w:pPr>
-        <w:spacing w:after="0"/>
-        <w:rPr>
-          <w:rFonts w:ascii="Times New Roman" w:hAnsi="Times New Roman"/>
-          <w:sz w:val="22"/>
-          <w:szCs w:val="22"/>
-        </w:rPr>
-      </w:pPr>
-      <w:r>
-        <w:rPr>
-          <w:rFonts w:ascii="Times New Roman" w:hAnsi="Times New Roman"/>
-          <w:sz w:val="22"/>
-          <w:szCs w:val="22"/>
-        </w:rPr>
-        <w:t>Department of Psychology</w:t>
-      </w:r>
-    </w:p>
-    <w:p>
-      <w:pPr>
-        <w:spacing w:after="0"/>
-        <w:rPr>
-          <w:rFonts w:ascii="Times New Roman" w:hAnsi="Times New Roman"/>
-          <w:sz w:val="22"/>
-          <w:szCs w:val="22"/>
-        </w:rPr>
-      </w:pPr>
-      <w:r>
-        <w:rPr>
-          <w:rFonts w:ascii="Times New Roman" w:hAnsi="Times New Roman"/>
-          <w:sz w:val="22"/>
-          <w:szCs w:val="22"/>
-        </w:rPr>
-        <w:t>phertel@trinity.edu</w:t>
-      </w:r>
-    </w:p>
-    <w:p>
-      <w:pPr>
-        <w:spacing w:after="0"/>
-        <w:jc w:val="center"/>
-        <w:rPr>
-          <w:rFonts w:ascii="Times New Roman" w:hAnsi="Times New Roman"/>
-          <w:b/>
-          <w:sz w:val="22"/>
-          <w:szCs w:val="22"/>
         </w:rPr>
       </w:pPr>
     </w:p>
     <w:sectPr>
-      <w:headerReference w:type="first" r:id="rId11"/>
-      <w:footerReference w:type="first" r:id="rId12"/>
+      <w:headerReference w:type="first" r:id="rId10"/>
+      <w:footerReference w:type="first" r:id="rId11"/>
       <w:pgSz w:w="12240" w:h="15840"/>
       <w:pgMar w:top="1152" w:right="720" w:bottom="1152" w:left="720" w:header="0" w:footer="605" w:gutter="0"/>
       <w:cols w:space="720"/>
@@ -3641,7 +3619,7 @@
 </file>
 
 <file path=customXml/itemProps1.xml><?xml version="1.0" encoding="utf-8"?>
-<ds:datastoreItem xmlns:ds="http://schemas.openxmlformats.org/officeDocument/2006/customXml" ds:itemID="{7960ACB3-CE9D-744F-9B22-6C02F95C22F6}">
+<ds:datastoreItem xmlns:ds="http://schemas.openxmlformats.org/officeDocument/2006/customXml" ds:itemID="{7465658A-3AC4-E94C-B7C4-90091046F90F}">
   <ds:schemaRefs>
     <ds:schemaRef ds:uri="http://schemas.openxmlformats.org/officeDocument/2006/bibliography"/>
   </ds:schemaRefs>

</xml_diff>